<commit_message>
Get manuscript ready for submission.
</commit_message>
<xml_diff>
--- a/doc/manuscript/example_style.docx
+++ b/doc/manuscript/example_style.docx
@@ -1,6 +1,6 @@
 
 <file path=word/document.xml><?xml version="1.0" encoding="utf-8"?>
-<w:document xmlns:wpc="http://schemas.microsoft.com/office/word/2010/wordprocessingCanvas" xmlns:cx="http://schemas.microsoft.com/office/drawing/2014/chartex" xmlns:cx1="http://schemas.microsoft.com/office/drawing/2015/9/8/chartex" xmlns:cx2="http://schemas.microsoft.com/office/drawing/2015/10/21/chartex" xmlns:cx3="http://schemas.microsoft.com/office/drawing/2016/5/9/chartex" xmlns:cx4="http://schemas.microsoft.com/office/drawing/2016/5/10/chartex" xmlns:cx5="http://schemas.microsoft.com/office/drawing/2016/5/11/chartex" xmlns:cx6="http://schemas.microsoft.com/office/drawing/2016/5/12/chartex" xmlns:cx7="http://schemas.microsoft.com/office/drawing/2016/5/13/chartex" xmlns:cx8="http://schemas.microsoft.com/office/drawing/2016/5/14/chartex" xmlns:mc="http://schemas.openxmlformats.org/markup-compatibility/2006" xmlns:aink="http://schemas.microsoft.com/office/drawing/2016/ink" xmlns:am3d="http://schemas.microsoft.com/office/drawing/2017/model3d" xmlns:o="urn:schemas-microsoft-com:office:office" xmlns:r="http://schemas.openxmlformats.org/officeDocument/2006/relationships" xmlns:m="http://schemas.openxmlformats.org/officeDocument/2006/math" xmlns:v="urn:schemas-microsoft-com:vml" xmlns:wp14="http://schemas.microsoft.com/office/word/2010/wordprocessingDrawing" xmlns:wp="http://schemas.openxmlformats.org/drawingml/2006/wordprocessingDrawing" xmlns:w10="urn:schemas-microsoft-com:office:word" xmlns:w="http://schemas.openxmlformats.org/wordprocessingml/2006/main" xmlns:w14="http://schemas.microsoft.com/office/word/2010/wordml" xmlns:w15="http://schemas.microsoft.com/office/word/2012/wordml" xmlns:w16cex="http://schemas.microsoft.com/office/word/2018/wordml/cex" xmlns:w16cid="http://schemas.microsoft.com/office/word/2016/wordml/cid" xmlns:w16="http://schemas.microsoft.com/office/word/2018/wordml" xmlns:w16se="http://schemas.microsoft.com/office/word/2015/wordml/symex" xmlns:wpg="http://schemas.microsoft.com/office/word/2010/wordprocessingGroup" xmlns:wpi="http://schemas.microsoft.com/office/word/2010/wordprocessingInk" xmlns:wne="http://schemas.microsoft.com/office/word/2006/wordml" xmlns:wps="http://schemas.microsoft.com/office/word/2010/wordprocessingShape" mc:Ignorable="w14 w15 w16se w16cid w16 w16cex wp14">
+<w:document xmlns:wpc="http://schemas.microsoft.com/office/word/2010/wordprocessingCanvas" xmlns:cx="http://schemas.microsoft.com/office/drawing/2014/chartex" xmlns:cx1="http://schemas.microsoft.com/office/drawing/2015/9/8/chartex" xmlns:cx2="http://schemas.microsoft.com/office/drawing/2015/10/21/chartex" xmlns:cx3="http://schemas.microsoft.com/office/drawing/2016/5/9/chartex" xmlns:cx4="http://schemas.microsoft.com/office/drawing/2016/5/10/chartex" xmlns:cx5="http://schemas.microsoft.com/office/drawing/2016/5/11/chartex" xmlns:cx6="http://schemas.microsoft.com/office/drawing/2016/5/12/chartex" xmlns:cx7="http://schemas.microsoft.com/office/drawing/2016/5/13/chartex" xmlns:cx8="http://schemas.microsoft.com/office/drawing/2016/5/14/chartex" xmlns:mc="http://schemas.openxmlformats.org/markup-compatibility/2006" xmlns:aink="http://schemas.microsoft.com/office/drawing/2016/ink" xmlns:am3d="http://schemas.microsoft.com/office/drawing/2017/model3d" xmlns:o="urn:schemas-microsoft-com:office:office" xmlns:oel="http://schemas.microsoft.com/office/2019/extlst" xmlns:r="http://schemas.openxmlformats.org/officeDocument/2006/relationships" xmlns:m="http://schemas.openxmlformats.org/officeDocument/2006/math" xmlns:v="urn:schemas-microsoft-com:vml" xmlns:wp14="http://schemas.microsoft.com/office/word/2010/wordprocessingDrawing" xmlns:wp="http://schemas.openxmlformats.org/drawingml/2006/wordprocessingDrawing" xmlns:w10="urn:schemas-microsoft-com:office:word" xmlns:w="http://schemas.openxmlformats.org/wordprocessingml/2006/main" xmlns:w14="http://schemas.microsoft.com/office/word/2010/wordml" xmlns:w15="http://schemas.microsoft.com/office/word/2012/wordml" xmlns:w16cex="http://schemas.microsoft.com/office/word/2018/wordml/cex" xmlns:w16cid="http://schemas.microsoft.com/office/word/2016/wordml/cid" xmlns:w16="http://schemas.microsoft.com/office/word/2018/wordml" xmlns:w16sdtdh="http://schemas.microsoft.com/office/word/2020/wordml/sdtdatahash" xmlns:w16se="http://schemas.microsoft.com/office/word/2015/wordml/symex" xmlns:wpg="http://schemas.microsoft.com/office/word/2010/wordprocessingGroup" xmlns:wpi="http://schemas.microsoft.com/office/word/2010/wordprocessingInk" xmlns:wne="http://schemas.microsoft.com/office/word/2006/wordml" xmlns:wps="http://schemas.microsoft.com/office/word/2010/wordprocessingShape" mc:Ignorable="w14 w15 w16se w16cid w16 w16cex w16sdtdh wp14">
   <w:body>
     <w:p>
       <w:pPr>
@@ -112,6 +112,105 @@
       <w:r>
         <w:t>First Paragraph</w:t>
       </w:r>
+      <w:r>
+        <w:t xml:space="preserve"> </w:t>
+      </w:r>
+      <w:r>
+        <w:t>First Paragrap</w:t>
+      </w:r>
+      <w:r>
+        <w:t>h</w:t>
+      </w:r>
+      <w:r>
+        <w:t xml:space="preserve"> </w:t>
+      </w:r>
+      <w:r>
+        <w:t>First Paragraph</w:t>
+      </w:r>
+      <w:r>
+        <w:t xml:space="preserve"> </w:t>
+      </w:r>
+      <w:r>
+        <w:t>First Paragraph</w:t>
+      </w:r>
+      <w:r>
+        <w:t xml:space="preserve"> </w:t>
+      </w:r>
+      <w:r>
+        <w:t>First Paragraph</w:t>
+      </w:r>
+      <w:r>
+        <w:t xml:space="preserve"> </w:t>
+      </w:r>
+      <w:r>
+        <w:t>First Paragraph</w:t>
+      </w:r>
+      <w:r>
+        <w:t xml:space="preserve"> </w:t>
+      </w:r>
+      <w:r>
+        <w:t>First Paragraph</w:t>
+      </w:r>
+      <w:r>
+        <w:t xml:space="preserve"> </w:t>
+      </w:r>
+      <w:r>
+        <w:t>First Paragraph</w:t>
+      </w:r>
+      <w:r>
+        <w:t xml:space="preserve"> </w:t>
+      </w:r>
+      <w:r>
+        <w:t>First Paragraph</w:t>
+      </w:r>
+      <w:r>
+        <w:t xml:space="preserve"> </w:t>
+      </w:r>
+      <w:r>
+        <w:t>First Paragraph</w:t>
+      </w:r>
+      <w:r>
+        <w:t xml:space="preserve"> </w:t>
+      </w:r>
+      <w:r>
+        <w:t>First Paragraph</w:t>
+      </w:r>
+      <w:r>
+        <w:t xml:space="preserve"> </w:t>
+      </w:r>
+      <w:r>
+        <w:t>First Paragraph</w:t>
+      </w:r>
+      <w:r>
+        <w:t xml:space="preserve"> </w:t>
+      </w:r>
+      <w:r>
+        <w:t>First Paragraph</w:t>
+      </w:r>
+      <w:r>
+        <w:t xml:space="preserve"> </w:t>
+      </w:r>
+      <w:r>
+        <w:t>First Paragraph</w:t>
+      </w:r>
+      <w:r>
+        <w:t xml:space="preserve"> </w:t>
+      </w:r>
+      <w:r>
+        <w:t>First Paragraph</w:t>
+      </w:r>
+      <w:r>
+        <w:t xml:space="preserve"> </w:t>
+      </w:r>
+      <w:r>
+        <w:t>First Paragraph</w:t>
+      </w:r>
+      <w:r>
+        <w:t xml:space="preserve"> </w:t>
+      </w:r>
+      <w:r>
+        <w:t>First Paragraph</w:t>
+      </w:r>
     </w:p>
     <w:p>
       <w:pPr>
@@ -120,6 +219,159 @@
       <w:r>
         <w:t>Body Text</w:t>
       </w:r>
+      <w:r>
+        <w:t xml:space="preserve"> </w:t>
+      </w:r>
+      <w:r>
+        <w:t>Body Tex</w:t>
+      </w:r>
+      <w:r>
+        <w:t xml:space="preserve">t </w:t>
+      </w:r>
+      <w:r>
+        <w:t>Body Text</w:t>
+      </w:r>
+      <w:r>
+        <w:t xml:space="preserve"> </w:t>
+      </w:r>
+      <w:r>
+        <w:t>Body Tex</w:t>
+      </w:r>
+      <w:r>
+        <w:t xml:space="preserve">t </w:t>
+      </w:r>
+      <w:r>
+        <w:t>Body Text</w:t>
+      </w:r>
+      <w:r>
+        <w:t xml:space="preserve"> </w:t>
+      </w:r>
+      <w:r>
+        <w:t>Body Tex</w:t>
+      </w:r>
+      <w:r>
+        <w:t xml:space="preserve">t </w:t>
+      </w:r>
+      <w:r>
+        <w:t>Body Text</w:t>
+      </w:r>
+      <w:r>
+        <w:t xml:space="preserve"> </w:t>
+      </w:r>
+      <w:r>
+        <w:t>Body Tex</w:t>
+      </w:r>
+      <w:r>
+        <w:t xml:space="preserve">t </w:t>
+      </w:r>
+      <w:r>
+        <w:t>Body Text</w:t>
+      </w:r>
+      <w:r>
+        <w:t xml:space="preserve"> </w:t>
+      </w:r>
+      <w:r>
+        <w:t>Body Tex</w:t>
+      </w:r>
+      <w:r>
+        <w:t xml:space="preserve">t </w:t>
+      </w:r>
+      <w:r>
+        <w:t>Body Text</w:t>
+      </w:r>
+      <w:r>
+        <w:t xml:space="preserve"> </w:t>
+      </w:r>
+      <w:r>
+        <w:t>Body Tex</w:t>
+      </w:r>
+      <w:r>
+        <w:t xml:space="preserve">t </w:t>
+      </w:r>
+      <w:r>
+        <w:t>Body Text</w:t>
+      </w:r>
+      <w:r>
+        <w:t xml:space="preserve"> </w:t>
+      </w:r>
+      <w:r>
+        <w:t>Body Tex</w:t>
+      </w:r>
+      <w:r>
+        <w:t xml:space="preserve">t </w:t>
+      </w:r>
+      <w:r>
+        <w:t>Body Text</w:t>
+      </w:r>
+      <w:r>
+        <w:t xml:space="preserve"> </w:t>
+      </w:r>
+      <w:r>
+        <w:t>Body Tex</w:t>
+      </w:r>
+      <w:r>
+        <w:t xml:space="preserve">t </w:t>
+      </w:r>
+      <w:r>
+        <w:t>Body Text</w:t>
+      </w:r>
+      <w:r>
+        <w:t xml:space="preserve"> </w:t>
+      </w:r>
+      <w:r>
+        <w:t>Body Tex</w:t>
+      </w:r>
+      <w:r>
+        <w:t xml:space="preserve">t </w:t>
+      </w:r>
+      <w:r>
+        <w:t>Body Text</w:t>
+      </w:r>
+      <w:r>
+        <w:t xml:space="preserve"> </w:t>
+      </w:r>
+      <w:r>
+        <w:t>Body Tex</w:t>
+      </w:r>
+      <w:r>
+        <w:t xml:space="preserve">t </w:t>
+      </w:r>
+      <w:r>
+        <w:t>Body Text</w:t>
+      </w:r>
+      <w:r>
+        <w:t xml:space="preserve"> </w:t>
+      </w:r>
+      <w:r>
+        <w:t>Body Tex</w:t>
+      </w:r>
+      <w:r>
+        <w:t xml:space="preserve">t </w:t>
+      </w:r>
+      <w:r>
+        <w:t>Body Text</w:t>
+      </w:r>
+      <w:r>
+        <w:t xml:space="preserve"> </w:t>
+      </w:r>
+      <w:r>
+        <w:t>Body Tex</w:t>
+      </w:r>
+      <w:r>
+        <w:t xml:space="preserve">t </w:t>
+      </w:r>
+      <w:r>
+        <w:t>Body Text</w:t>
+      </w:r>
+      <w:r>
+        <w:t xml:space="preserve"> </w:t>
+      </w:r>
+      <w:r>
+        <w:t>Body Tex</w:t>
+      </w:r>
+      <w:r>
+        <w:t>t</w:t>
+      </w:r>
     </w:p>
     <w:p>
       <w:pPr>
@@ -132,9 +384,6 @@
     <w:p>
       <w:pPr>
         <w:pStyle w:val="Compact"/>
-        <w:rPr>
-          <w:rFonts w:ascii="Courier" w:hAnsi="Courier"/>
-        </w:rPr>
       </w:pPr>
       <w:r>
         <w:rPr>
@@ -144,11 +393,11 @@
       </w:r>
     </w:p>
     <w:p>
-      <w:bookmarkStart w:id="2" w:name="_GoBack"/>
       <w:r>
         <w:rPr>
           <w:noProof/>
         </w:rPr>
+        <w:lastRenderedPageBreak/>
         <w:drawing>
           <wp:inline distT="0" distB="0" distL="0" distR="0" wp14:anchorId="6F2D71E3" wp14:editId="3D76FCD6">
             <wp:extent cx="3670300" cy="2755900"/>
@@ -192,7 +441,6 @@
         </w:drawing>
       </w:r>
     </w:p>
-    <w:bookmarkEnd w:id="2"/>
     <w:p>
       <w:pPr>
         <w:pStyle w:val="ImageCaption"/>
@@ -216,8 +464,8 @@
       <w:pPr>
         <w:pStyle w:val="TableCaption"/>
       </w:pPr>
-      <w:bookmarkStart w:id="3" w:name="changes-in-fecal-community-in-response-t"/>
-      <w:bookmarkEnd w:id="3"/>
+      <w:bookmarkStart w:id="2" w:name="changes-in-fecal-community-in-response-t"/>
+      <w:bookmarkEnd w:id="2"/>
       <w:r>
         <w:t xml:space="preserve">Table </w:t>
       </w:r>
@@ -309,8 +557,13 @@
             <w:pPr>
               <w:pStyle w:val="Compact"/>
             </w:pPr>
+            <w:proofErr w:type="gramStart"/>
             <w:r>
-              <w:t>ACA : Control</w:t>
+              <w:t>ACA :</w:t>
+            </w:r>
+            <w:proofErr w:type="gramEnd"/>
+            <w:r>
+              <w:t xml:space="preserve"> Control</w:t>
             </w:r>
           </w:p>
         </w:tc>
@@ -487,7 +740,6 @@
               <w:pStyle w:val="Compact"/>
             </w:pPr>
             <w:r>
-              <w:lastRenderedPageBreak/>
               <w:t>Lactobacillaceae</w:t>
             </w:r>
           </w:p>
@@ -632,7 +884,13 @@
       </w:r>
       <w:proofErr w:type="spellEnd"/>
       <w:r>
-        <w:t xml:space="preserve">, Birte Abt, Bärbel U Foesel, Jan P Meier-Kolthoff, Neeraj Kumar, Anne Bresciani, et al. 2016. “The Mouse Intestinal Bacterial Collection (miBC) provides host-specific insight into cultured diversity and functional potential of the gut microbiota.” </w:t>
+        <w:t xml:space="preserve">, Birte Abt, Bärbel U Foesel, Jan P Meier-Kolthoff, Neeraj Kumar, Anne Bresciani, et al. 2016. “The Mouse Intestinal Bacterial Collection (miBC) provides host-specific insight into cultured </w:t>
+      </w:r>
+      <w:r>
+        <w:t>diversity and functional</w:t>
+      </w:r>
+      <w:r>
+        <w:t xml:space="preserve"> potential of the gut microbiota.” </w:t>
       </w:r>
       <w:r>
         <w:rPr>
@@ -675,7 +933,7 @@
 </file>
 
 <file path=word/endnotes.xml><?xml version="1.0" encoding="utf-8"?>
-<w:endnotes xmlns:wpc="http://schemas.microsoft.com/office/word/2010/wordprocessingCanvas" xmlns:cx="http://schemas.microsoft.com/office/drawing/2014/chartex" xmlns:cx1="http://schemas.microsoft.com/office/drawing/2015/9/8/chartex" xmlns:cx2="http://schemas.microsoft.com/office/drawing/2015/10/21/chartex" xmlns:cx3="http://schemas.microsoft.com/office/drawing/2016/5/9/chartex" xmlns:cx4="http://schemas.microsoft.com/office/drawing/2016/5/10/chartex" xmlns:cx5="http://schemas.microsoft.com/office/drawing/2016/5/11/chartex" xmlns:cx6="http://schemas.microsoft.com/office/drawing/2016/5/12/chartex" xmlns:cx7="http://schemas.microsoft.com/office/drawing/2016/5/13/chartex" xmlns:cx8="http://schemas.microsoft.com/office/drawing/2016/5/14/chartex" xmlns:mc="http://schemas.openxmlformats.org/markup-compatibility/2006" xmlns:aink="http://schemas.microsoft.com/office/drawing/2016/ink" xmlns:am3d="http://schemas.microsoft.com/office/drawing/2017/model3d" xmlns:o="urn:schemas-microsoft-com:office:office" xmlns:r="http://schemas.openxmlformats.org/officeDocument/2006/relationships" xmlns:m="http://schemas.openxmlformats.org/officeDocument/2006/math" xmlns:v="urn:schemas-microsoft-com:vml" xmlns:wp14="http://schemas.microsoft.com/office/word/2010/wordprocessingDrawing" xmlns:wp="http://schemas.openxmlformats.org/drawingml/2006/wordprocessingDrawing" xmlns:w10="urn:schemas-microsoft-com:office:word" xmlns:w="http://schemas.openxmlformats.org/wordprocessingml/2006/main" xmlns:w14="http://schemas.microsoft.com/office/word/2010/wordml" xmlns:w15="http://schemas.microsoft.com/office/word/2012/wordml" xmlns:w16cex="http://schemas.microsoft.com/office/word/2018/wordml/cex" xmlns:w16cid="http://schemas.microsoft.com/office/word/2016/wordml/cid" xmlns:w16="http://schemas.microsoft.com/office/word/2018/wordml" xmlns:w16se="http://schemas.microsoft.com/office/word/2015/wordml/symex" xmlns:wpg="http://schemas.microsoft.com/office/word/2010/wordprocessingGroup" xmlns:wpi="http://schemas.microsoft.com/office/word/2010/wordprocessingInk" xmlns:wne="http://schemas.microsoft.com/office/word/2006/wordml" xmlns:wps="http://schemas.microsoft.com/office/word/2010/wordprocessingShape" mc:Ignorable="w14 w15 w16se w16cid w16 w16cex wp14">
+<w:endnotes xmlns:wpc="http://schemas.microsoft.com/office/word/2010/wordprocessingCanvas" xmlns:cx="http://schemas.microsoft.com/office/drawing/2014/chartex" xmlns:cx1="http://schemas.microsoft.com/office/drawing/2015/9/8/chartex" xmlns:cx2="http://schemas.microsoft.com/office/drawing/2015/10/21/chartex" xmlns:cx3="http://schemas.microsoft.com/office/drawing/2016/5/9/chartex" xmlns:cx4="http://schemas.microsoft.com/office/drawing/2016/5/10/chartex" xmlns:cx5="http://schemas.microsoft.com/office/drawing/2016/5/11/chartex" xmlns:cx6="http://schemas.microsoft.com/office/drawing/2016/5/12/chartex" xmlns:cx7="http://schemas.microsoft.com/office/drawing/2016/5/13/chartex" xmlns:cx8="http://schemas.microsoft.com/office/drawing/2016/5/14/chartex" xmlns:mc="http://schemas.openxmlformats.org/markup-compatibility/2006" xmlns:aink="http://schemas.microsoft.com/office/drawing/2016/ink" xmlns:am3d="http://schemas.microsoft.com/office/drawing/2017/model3d" xmlns:o="urn:schemas-microsoft-com:office:office" xmlns:oel="http://schemas.microsoft.com/office/2019/extlst" xmlns:r="http://schemas.openxmlformats.org/officeDocument/2006/relationships" xmlns:m="http://schemas.openxmlformats.org/officeDocument/2006/math" xmlns:v="urn:schemas-microsoft-com:vml" xmlns:wp14="http://schemas.microsoft.com/office/word/2010/wordprocessingDrawing" xmlns:wp="http://schemas.openxmlformats.org/drawingml/2006/wordprocessingDrawing" xmlns:w10="urn:schemas-microsoft-com:office:word" xmlns:w="http://schemas.openxmlformats.org/wordprocessingml/2006/main" xmlns:w14="http://schemas.microsoft.com/office/word/2010/wordml" xmlns:w15="http://schemas.microsoft.com/office/word/2012/wordml" xmlns:w16cex="http://schemas.microsoft.com/office/word/2018/wordml/cex" xmlns:w16cid="http://schemas.microsoft.com/office/word/2016/wordml/cid" xmlns:w16="http://schemas.microsoft.com/office/word/2018/wordml" xmlns:w16sdtdh="http://schemas.microsoft.com/office/word/2020/wordml/sdtdatahash" xmlns:w16se="http://schemas.microsoft.com/office/word/2015/wordml/symex" xmlns:wpg="http://schemas.microsoft.com/office/word/2010/wordprocessingGroup" xmlns:wpi="http://schemas.microsoft.com/office/word/2010/wordprocessingInk" xmlns:wne="http://schemas.microsoft.com/office/word/2006/wordml" xmlns:wps="http://schemas.microsoft.com/office/word/2010/wordprocessingShape" mc:Ignorable="w14 w15 w16se w16cid w16 w16cex w16sdtdh wp14">
   <w:endnote w:type="separator" w:id="-1">
     <w:p>
       <w:r>
@@ -694,7 +952,7 @@
 </file>
 
 <file path=word/footnotes.xml><?xml version="1.0" encoding="utf-8"?>
-<w:footnotes xmlns:wpc="http://schemas.microsoft.com/office/word/2010/wordprocessingCanvas" xmlns:cx="http://schemas.microsoft.com/office/drawing/2014/chartex" xmlns:cx1="http://schemas.microsoft.com/office/drawing/2015/9/8/chartex" xmlns:cx2="http://schemas.microsoft.com/office/drawing/2015/10/21/chartex" xmlns:cx3="http://schemas.microsoft.com/office/drawing/2016/5/9/chartex" xmlns:cx4="http://schemas.microsoft.com/office/drawing/2016/5/10/chartex" xmlns:cx5="http://schemas.microsoft.com/office/drawing/2016/5/11/chartex" xmlns:cx6="http://schemas.microsoft.com/office/drawing/2016/5/12/chartex" xmlns:cx7="http://schemas.microsoft.com/office/drawing/2016/5/13/chartex" xmlns:cx8="http://schemas.microsoft.com/office/drawing/2016/5/14/chartex" xmlns:mc="http://schemas.openxmlformats.org/markup-compatibility/2006" xmlns:aink="http://schemas.microsoft.com/office/drawing/2016/ink" xmlns:am3d="http://schemas.microsoft.com/office/drawing/2017/model3d" xmlns:o="urn:schemas-microsoft-com:office:office" xmlns:r="http://schemas.openxmlformats.org/officeDocument/2006/relationships" xmlns:m="http://schemas.openxmlformats.org/officeDocument/2006/math" xmlns:v="urn:schemas-microsoft-com:vml" xmlns:wp14="http://schemas.microsoft.com/office/word/2010/wordprocessingDrawing" xmlns:wp="http://schemas.openxmlformats.org/drawingml/2006/wordprocessingDrawing" xmlns:w10="urn:schemas-microsoft-com:office:word" xmlns:w="http://schemas.openxmlformats.org/wordprocessingml/2006/main" xmlns:w14="http://schemas.microsoft.com/office/word/2010/wordml" xmlns:w15="http://schemas.microsoft.com/office/word/2012/wordml" xmlns:w16cex="http://schemas.microsoft.com/office/word/2018/wordml/cex" xmlns:w16cid="http://schemas.microsoft.com/office/word/2016/wordml/cid" xmlns:w16="http://schemas.microsoft.com/office/word/2018/wordml" xmlns:w16se="http://schemas.microsoft.com/office/word/2015/wordml/symex" xmlns:wpg="http://schemas.microsoft.com/office/word/2010/wordprocessingGroup" xmlns:wpi="http://schemas.microsoft.com/office/word/2010/wordprocessingInk" xmlns:wne="http://schemas.microsoft.com/office/word/2006/wordml" xmlns:wps="http://schemas.microsoft.com/office/word/2010/wordprocessingShape" mc:Ignorable="w14 w15 w16se w16cid w16 w16cex wp14">
+<w:footnotes xmlns:wpc="http://schemas.microsoft.com/office/word/2010/wordprocessingCanvas" xmlns:cx="http://schemas.microsoft.com/office/drawing/2014/chartex" xmlns:cx1="http://schemas.microsoft.com/office/drawing/2015/9/8/chartex" xmlns:cx2="http://schemas.microsoft.com/office/drawing/2015/10/21/chartex" xmlns:cx3="http://schemas.microsoft.com/office/drawing/2016/5/9/chartex" xmlns:cx4="http://schemas.microsoft.com/office/drawing/2016/5/10/chartex" xmlns:cx5="http://schemas.microsoft.com/office/drawing/2016/5/11/chartex" xmlns:cx6="http://schemas.microsoft.com/office/drawing/2016/5/12/chartex" xmlns:cx7="http://schemas.microsoft.com/office/drawing/2016/5/13/chartex" xmlns:cx8="http://schemas.microsoft.com/office/drawing/2016/5/14/chartex" xmlns:mc="http://schemas.openxmlformats.org/markup-compatibility/2006" xmlns:aink="http://schemas.microsoft.com/office/drawing/2016/ink" xmlns:am3d="http://schemas.microsoft.com/office/drawing/2017/model3d" xmlns:o="urn:schemas-microsoft-com:office:office" xmlns:oel="http://schemas.microsoft.com/office/2019/extlst" xmlns:r="http://schemas.openxmlformats.org/officeDocument/2006/relationships" xmlns:m="http://schemas.openxmlformats.org/officeDocument/2006/math" xmlns:v="urn:schemas-microsoft-com:vml" xmlns:wp14="http://schemas.microsoft.com/office/word/2010/wordprocessingDrawing" xmlns:wp="http://schemas.openxmlformats.org/drawingml/2006/wordprocessingDrawing" xmlns:w10="urn:schemas-microsoft-com:office:word" xmlns:w="http://schemas.openxmlformats.org/wordprocessingml/2006/main" xmlns:w14="http://schemas.microsoft.com/office/word/2010/wordml" xmlns:w15="http://schemas.microsoft.com/office/word/2012/wordml" xmlns:w16cex="http://schemas.microsoft.com/office/word/2018/wordml/cex" xmlns:w16cid="http://schemas.microsoft.com/office/word/2016/wordml/cid" xmlns:w16="http://schemas.microsoft.com/office/word/2018/wordml" xmlns:w16sdtdh="http://schemas.microsoft.com/office/word/2020/wordml/sdtdatahash" xmlns:w16se="http://schemas.microsoft.com/office/word/2015/wordml/symex" xmlns:wpg="http://schemas.microsoft.com/office/word/2010/wordprocessingGroup" xmlns:wpi="http://schemas.microsoft.com/office/word/2010/wordprocessingInk" xmlns:wne="http://schemas.microsoft.com/office/word/2006/wordml" xmlns:wps="http://schemas.microsoft.com/office/word/2010/wordprocessingShape" mc:Ignorable="w14 w15 w16se w16cid w16 w16cex w16sdtdh wp14">
   <w:footnote w:type="separator" w:id="-1">
     <w:p>
       <w:r>
@@ -713,7 +971,7 @@
 </file>
 
 <file path=word/header1.xml><?xml version="1.0" encoding="utf-8"?>
-<w:hdr xmlns:wpc="http://schemas.microsoft.com/office/word/2010/wordprocessingCanvas" xmlns:cx="http://schemas.microsoft.com/office/drawing/2014/chartex" xmlns:cx1="http://schemas.microsoft.com/office/drawing/2015/9/8/chartex" xmlns:cx2="http://schemas.microsoft.com/office/drawing/2015/10/21/chartex" xmlns:cx3="http://schemas.microsoft.com/office/drawing/2016/5/9/chartex" xmlns:cx4="http://schemas.microsoft.com/office/drawing/2016/5/10/chartex" xmlns:cx5="http://schemas.microsoft.com/office/drawing/2016/5/11/chartex" xmlns:cx6="http://schemas.microsoft.com/office/drawing/2016/5/12/chartex" xmlns:cx7="http://schemas.microsoft.com/office/drawing/2016/5/13/chartex" xmlns:cx8="http://schemas.microsoft.com/office/drawing/2016/5/14/chartex" xmlns:mc="http://schemas.openxmlformats.org/markup-compatibility/2006" xmlns:aink="http://schemas.microsoft.com/office/drawing/2016/ink" xmlns:am3d="http://schemas.microsoft.com/office/drawing/2017/model3d" xmlns:o="urn:schemas-microsoft-com:office:office" xmlns:r="http://schemas.openxmlformats.org/officeDocument/2006/relationships" xmlns:m="http://schemas.openxmlformats.org/officeDocument/2006/math" xmlns:v="urn:schemas-microsoft-com:vml" xmlns:wp14="http://schemas.microsoft.com/office/word/2010/wordprocessingDrawing" xmlns:wp="http://schemas.openxmlformats.org/drawingml/2006/wordprocessingDrawing" xmlns:w10="urn:schemas-microsoft-com:office:word" xmlns:w="http://schemas.openxmlformats.org/wordprocessingml/2006/main" xmlns:w14="http://schemas.microsoft.com/office/word/2010/wordml" xmlns:w15="http://schemas.microsoft.com/office/word/2012/wordml" xmlns:w16cex="http://schemas.microsoft.com/office/word/2018/wordml/cex" xmlns:w16cid="http://schemas.microsoft.com/office/word/2016/wordml/cid" xmlns:w16="http://schemas.microsoft.com/office/word/2018/wordml" xmlns:w16se="http://schemas.microsoft.com/office/word/2015/wordml/symex" xmlns:wpg="http://schemas.microsoft.com/office/word/2010/wordprocessingGroup" xmlns:wpi="http://schemas.microsoft.com/office/word/2010/wordprocessingInk" xmlns:wne="http://schemas.microsoft.com/office/word/2006/wordml" xmlns:wps="http://schemas.microsoft.com/office/word/2010/wordprocessingShape" mc:Ignorable="w14 w15 w16se w16cid w16 w16cex wp14">
+<w:hdr xmlns:wpc="http://schemas.microsoft.com/office/word/2010/wordprocessingCanvas" xmlns:cx="http://schemas.microsoft.com/office/drawing/2014/chartex" xmlns:cx1="http://schemas.microsoft.com/office/drawing/2015/9/8/chartex" xmlns:cx2="http://schemas.microsoft.com/office/drawing/2015/10/21/chartex" xmlns:cx3="http://schemas.microsoft.com/office/drawing/2016/5/9/chartex" xmlns:cx4="http://schemas.microsoft.com/office/drawing/2016/5/10/chartex" xmlns:cx5="http://schemas.microsoft.com/office/drawing/2016/5/11/chartex" xmlns:cx6="http://schemas.microsoft.com/office/drawing/2016/5/12/chartex" xmlns:cx7="http://schemas.microsoft.com/office/drawing/2016/5/13/chartex" xmlns:cx8="http://schemas.microsoft.com/office/drawing/2016/5/14/chartex" xmlns:mc="http://schemas.openxmlformats.org/markup-compatibility/2006" xmlns:aink="http://schemas.microsoft.com/office/drawing/2016/ink" xmlns:am3d="http://schemas.microsoft.com/office/drawing/2017/model3d" xmlns:o="urn:schemas-microsoft-com:office:office" xmlns:oel="http://schemas.microsoft.com/office/2019/extlst" xmlns:r="http://schemas.openxmlformats.org/officeDocument/2006/relationships" xmlns:m="http://schemas.openxmlformats.org/officeDocument/2006/math" xmlns:v="urn:schemas-microsoft-com:vml" xmlns:wp14="http://schemas.microsoft.com/office/word/2010/wordprocessingDrawing" xmlns:wp="http://schemas.openxmlformats.org/drawingml/2006/wordprocessingDrawing" xmlns:w10="urn:schemas-microsoft-com:office:word" xmlns:w="http://schemas.openxmlformats.org/wordprocessingml/2006/main" xmlns:w14="http://schemas.microsoft.com/office/word/2010/wordml" xmlns:w15="http://schemas.microsoft.com/office/word/2012/wordml" xmlns:w16cex="http://schemas.microsoft.com/office/word/2018/wordml/cex" xmlns:w16cid="http://schemas.microsoft.com/office/word/2016/wordml/cid" xmlns:w16="http://schemas.microsoft.com/office/word/2018/wordml" xmlns:w16sdtdh="http://schemas.microsoft.com/office/word/2020/wordml/sdtdatahash" xmlns:w16se="http://schemas.microsoft.com/office/word/2015/wordml/symex" xmlns:wpg="http://schemas.microsoft.com/office/word/2010/wordprocessingGroup" xmlns:wpi="http://schemas.microsoft.com/office/word/2010/wordprocessingInk" xmlns:wne="http://schemas.microsoft.com/office/word/2006/wordml" xmlns:wps="http://schemas.microsoft.com/office/word/2010/wordprocessingShape" mc:Ignorable="w14 w15 w16se w16cid w16 w16cex w16sdtdh wp14">
   <w:sdt>
     <w:sdtPr>
       <w:rPr>
@@ -725,11 +983,6 @@
         <w:docPartUnique/>
       </w:docPartObj>
     </w:sdtPr>
-    <w:sdtEndPr>
-      <w:rPr>
-        <w:rStyle w:val="PageNumber"/>
-      </w:rPr>
-    </w:sdtEndPr>
     <w:sdtContent>
       <w:p>
         <w:pPr>
@@ -768,7 +1021,7 @@
 </file>
 
 <file path=word/header2.xml><?xml version="1.0" encoding="utf-8"?>
-<w:hdr xmlns:wpc="http://schemas.microsoft.com/office/word/2010/wordprocessingCanvas" xmlns:cx="http://schemas.microsoft.com/office/drawing/2014/chartex" xmlns:cx1="http://schemas.microsoft.com/office/drawing/2015/9/8/chartex" xmlns:cx2="http://schemas.microsoft.com/office/drawing/2015/10/21/chartex" xmlns:cx3="http://schemas.microsoft.com/office/drawing/2016/5/9/chartex" xmlns:cx4="http://schemas.microsoft.com/office/drawing/2016/5/10/chartex" xmlns:cx5="http://schemas.microsoft.com/office/drawing/2016/5/11/chartex" xmlns:cx6="http://schemas.microsoft.com/office/drawing/2016/5/12/chartex" xmlns:cx7="http://schemas.microsoft.com/office/drawing/2016/5/13/chartex" xmlns:cx8="http://schemas.microsoft.com/office/drawing/2016/5/14/chartex" xmlns:mc="http://schemas.openxmlformats.org/markup-compatibility/2006" xmlns:aink="http://schemas.microsoft.com/office/drawing/2016/ink" xmlns:am3d="http://schemas.microsoft.com/office/drawing/2017/model3d" xmlns:o="urn:schemas-microsoft-com:office:office" xmlns:r="http://schemas.openxmlformats.org/officeDocument/2006/relationships" xmlns:m="http://schemas.openxmlformats.org/officeDocument/2006/math" xmlns:v="urn:schemas-microsoft-com:vml" xmlns:wp14="http://schemas.microsoft.com/office/word/2010/wordprocessingDrawing" xmlns:wp="http://schemas.openxmlformats.org/drawingml/2006/wordprocessingDrawing" xmlns:w10="urn:schemas-microsoft-com:office:word" xmlns:w="http://schemas.openxmlformats.org/wordprocessingml/2006/main" xmlns:w14="http://schemas.microsoft.com/office/word/2010/wordml" xmlns:w15="http://schemas.microsoft.com/office/word/2012/wordml" xmlns:w16cex="http://schemas.microsoft.com/office/word/2018/wordml/cex" xmlns:w16cid="http://schemas.microsoft.com/office/word/2016/wordml/cid" xmlns:w16="http://schemas.microsoft.com/office/word/2018/wordml" xmlns:w16se="http://schemas.microsoft.com/office/word/2015/wordml/symex" xmlns:wpg="http://schemas.microsoft.com/office/word/2010/wordprocessingGroup" xmlns:wpi="http://schemas.microsoft.com/office/word/2010/wordprocessingInk" xmlns:wne="http://schemas.microsoft.com/office/word/2006/wordml" xmlns:wps="http://schemas.microsoft.com/office/word/2010/wordprocessingShape" mc:Ignorable="w14 w15 w16se w16cid w16 w16cex wp14">
+<w:hdr xmlns:wpc="http://schemas.microsoft.com/office/word/2010/wordprocessingCanvas" xmlns:cx="http://schemas.microsoft.com/office/drawing/2014/chartex" xmlns:cx1="http://schemas.microsoft.com/office/drawing/2015/9/8/chartex" xmlns:cx2="http://schemas.microsoft.com/office/drawing/2015/10/21/chartex" xmlns:cx3="http://schemas.microsoft.com/office/drawing/2016/5/9/chartex" xmlns:cx4="http://schemas.microsoft.com/office/drawing/2016/5/10/chartex" xmlns:cx5="http://schemas.microsoft.com/office/drawing/2016/5/11/chartex" xmlns:cx6="http://schemas.microsoft.com/office/drawing/2016/5/12/chartex" xmlns:cx7="http://schemas.microsoft.com/office/drawing/2016/5/13/chartex" xmlns:cx8="http://schemas.microsoft.com/office/drawing/2016/5/14/chartex" xmlns:mc="http://schemas.openxmlformats.org/markup-compatibility/2006" xmlns:aink="http://schemas.microsoft.com/office/drawing/2016/ink" xmlns:am3d="http://schemas.microsoft.com/office/drawing/2017/model3d" xmlns:o="urn:schemas-microsoft-com:office:office" xmlns:oel="http://schemas.microsoft.com/office/2019/extlst" xmlns:r="http://schemas.openxmlformats.org/officeDocument/2006/relationships" xmlns:m="http://schemas.openxmlformats.org/officeDocument/2006/math" xmlns:v="urn:schemas-microsoft-com:vml" xmlns:wp14="http://schemas.microsoft.com/office/word/2010/wordprocessingDrawing" xmlns:wp="http://schemas.openxmlformats.org/drawingml/2006/wordprocessingDrawing" xmlns:w10="urn:schemas-microsoft-com:office:word" xmlns:w="http://schemas.openxmlformats.org/wordprocessingml/2006/main" xmlns:w14="http://schemas.microsoft.com/office/word/2010/wordml" xmlns:w15="http://schemas.microsoft.com/office/word/2012/wordml" xmlns:w16cex="http://schemas.microsoft.com/office/word/2018/wordml/cex" xmlns:w16cid="http://schemas.microsoft.com/office/word/2016/wordml/cid" xmlns:w16="http://schemas.microsoft.com/office/word/2018/wordml" xmlns:w16sdtdh="http://schemas.microsoft.com/office/word/2020/wordml/sdtdatahash" xmlns:w16se="http://schemas.microsoft.com/office/word/2015/wordml/symex" xmlns:wpg="http://schemas.microsoft.com/office/word/2010/wordprocessingGroup" xmlns:wpi="http://schemas.microsoft.com/office/word/2010/wordprocessingInk" xmlns:wne="http://schemas.microsoft.com/office/word/2006/wordml" xmlns:wps="http://schemas.microsoft.com/office/word/2010/wordprocessingShape" mc:Ignorable="w14 w15 w16se w16cid w16 w16cex w16sdtdh wp14">
   <w:sdt>
     <w:sdtPr>
       <w:rPr>
@@ -780,11 +1033,6 @@
         <w:docPartUnique/>
       </w:docPartObj>
     </w:sdtPr>
-    <w:sdtEndPr>
-      <w:rPr>
-        <w:rStyle w:val="PageNumber"/>
-      </w:rPr>
-    </w:sdtEndPr>
     <w:sdtContent>
       <w:p>
         <w:pPr>
@@ -837,7 +1085,7 @@
 </file>
 
 <file path=word/numbering.xml><?xml version="1.0" encoding="utf-8"?>
-<w:numbering xmlns:wpc="http://schemas.microsoft.com/office/word/2010/wordprocessingCanvas" xmlns:cx="http://schemas.microsoft.com/office/drawing/2014/chartex" xmlns:cx1="http://schemas.microsoft.com/office/drawing/2015/9/8/chartex" xmlns:cx2="http://schemas.microsoft.com/office/drawing/2015/10/21/chartex" xmlns:cx3="http://schemas.microsoft.com/office/drawing/2016/5/9/chartex" xmlns:cx4="http://schemas.microsoft.com/office/drawing/2016/5/10/chartex" xmlns:cx5="http://schemas.microsoft.com/office/drawing/2016/5/11/chartex" xmlns:cx6="http://schemas.microsoft.com/office/drawing/2016/5/12/chartex" xmlns:cx7="http://schemas.microsoft.com/office/drawing/2016/5/13/chartex" xmlns:cx8="http://schemas.microsoft.com/office/drawing/2016/5/14/chartex" xmlns:mc="http://schemas.openxmlformats.org/markup-compatibility/2006" xmlns:aink="http://schemas.microsoft.com/office/drawing/2016/ink" xmlns:am3d="http://schemas.microsoft.com/office/drawing/2017/model3d" xmlns:o="urn:schemas-microsoft-com:office:office" xmlns:r="http://schemas.openxmlformats.org/officeDocument/2006/relationships" xmlns:m="http://schemas.openxmlformats.org/officeDocument/2006/math" xmlns:v="urn:schemas-microsoft-com:vml" xmlns:wp14="http://schemas.microsoft.com/office/word/2010/wordprocessingDrawing" xmlns:wp="http://schemas.openxmlformats.org/drawingml/2006/wordprocessingDrawing" xmlns:w10="urn:schemas-microsoft-com:office:word" xmlns:w="http://schemas.openxmlformats.org/wordprocessingml/2006/main" xmlns:w14="http://schemas.microsoft.com/office/word/2010/wordml" xmlns:w15="http://schemas.microsoft.com/office/word/2012/wordml" xmlns:w16cex="http://schemas.microsoft.com/office/word/2018/wordml/cex" xmlns:w16cid="http://schemas.microsoft.com/office/word/2016/wordml/cid" xmlns:w16="http://schemas.microsoft.com/office/word/2018/wordml" xmlns:w16se="http://schemas.microsoft.com/office/word/2015/wordml/symex" xmlns:wpg="http://schemas.microsoft.com/office/word/2010/wordprocessingGroup" xmlns:wpi="http://schemas.microsoft.com/office/word/2010/wordprocessingInk" xmlns:wne="http://schemas.microsoft.com/office/word/2006/wordml" xmlns:wps="http://schemas.microsoft.com/office/word/2010/wordprocessingShape" mc:Ignorable="w14 w15 w16se w16cid w16 w16cex wp14">
+<w:numbering xmlns:wpc="http://schemas.microsoft.com/office/word/2010/wordprocessingCanvas" xmlns:cx="http://schemas.microsoft.com/office/drawing/2014/chartex" xmlns:cx1="http://schemas.microsoft.com/office/drawing/2015/9/8/chartex" xmlns:cx2="http://schemas.microsoft.com/office/drawing/2015/10/21/chartex" xmlns:cx3="http://schemas.microsoft.com/office/drawing/2016/5/9/chartex" xmlns:cx4="http://schemas.microsoft.com/office/drawing/2016/5/10/chartex" xmlns:cx5="http://schemas.microsoft.com/office/drawing/2016/5/11/chartex" xmlns:cx6="http://schemas.microsoft.com/office/drawing/2016/5/12/chartex" xmlns:cx7="http://schemas.microsoft.com/office/drawing/2016/5/13/chartex" xmlns:cx8="http://schemas.microsoft.com/office/drawing/2016/5/14/chartex" xmlns:mc="http://schemas.openxmlformats.org/markup-compatibility/2006" xmlns:aink="http://schemas.microsoft.com/office/drawing/2016/ink" xmlns:am3d="http://schemas.microsoft.com/office/drawing/2017/model3d" xmlns:o="urn:schemas-microsoft-com:office:office" xmlns:oel="http://schemas.microsoft.com/office/2019/extlst" xmlns:r="http://schemas.openxmlformats.org/officeDocument/2006/relationships" xmlns:m="http://schemas.openxmlformats.org/officeDocument/2006/math" xmlns:v="urn:schemas-microsoft-com:vml" xmlns:wp14="http://schemas.microsoft.com/office/word/2010/wordprocessingDrawing" xmlns:wp="http://schemas.openxmlformats.org/drawingml/2006/wordprocessingDrawing" xmlns:w10="urn:schemas-microsoft-com:office:word" xmlns:w="http://schemas.openxmlformats.org/wordprocessingml/2006/main" xmlns:w14="http://schemas.microsoft.com/office/word/2010/wordml" xmlns:w15="http://schemas.microsoft.com/office/word/2012/wordml" xmlns:w16cex="http://schemas.microsoft.com/office/word/2018/wordml/cex" xmlns:w16cid="http://schemas.microsoft.com/office/word/2016/wordml/cid" xmlns:w16="http://schemas.microsoft.com/office/word/2018/wordml" xmlns:w16sdtdh="http://schemas.microsoft.com/office/word/2020/wordml/sdtdatahash" xmlns:w16se="http://schemas.microsoft.com/office/word/2015/wordml/symex" xmlns:wpg="http://schemas.microsoft.com/office/word/2010/wordprocessingGroup" xmlns:wpi="http://schemas.microsoft.com/office/word/2010/wordprocessingInk" xmlns:wne="http://schemas.microsoft.com/office/word/2006/wordml" xmlns:wps="http://schemas.microsoft.com/office/word/2010/wordprocessingShape" mc:Ignorable="w14 w15 w16se w16cid w16 w16cex w16sdtdh wp14">
   <w:abstractNum w:abstractNumId="0" w15:restartNumberingAfterBreak="0">
     <w:nsid w:val="E17F69BA"/>
     <w:multiLevelType w:val="multilevel"/>
@@ -1391,53 +1639,53 @@
       <w:lvlJc w:val="left"/>
     </w:lvl>
   </w:abstractNum>
-  <w:num w:numId="1">
+  <w:num w:numId="1" w16cid:durableId="1013605904">
     <w:abstractNumId w:val="0"/>
   </w:num>
-  <w:num w:numId="2">
+  <w:num w:numId="2" w16cid:durableId="1358506095">
     <w:abstractNumId w:val="13"/>
   </w:num>
-  <w:num w:numId="3">
+  <w:num w:numId="3" w16cid:durableId="587228798">
     <w:abstractNumId w:val="12"/>
   </w:num>
-  <w:num w:numId="4">
+  <w:num w:numId="4" w16cid:durableId="1654793967">
     <w:abstractNumId w:val="1"/>
   </w:num>
-  <w:num w:numId="5">
+  <w:num w:numId="5" w16cid:durableId="599146865">
     <w:abstractNumId w:val="2"/>
   </w:num>
-  <w:num w:numId="6">
+  <w:num w:numId="6" w16cid:durableId="801120733">
     <w:abstractNumId w:val="3"/>
   </w:num>
-  <w:num w:numId="7">
+  <w:num w:numId="7" w16cid:durableId="1985348019">
     <w:abstractNumId w:val="4"/>
   </w:num>
-  <w:num w:numId="8">
+  <w:num w:numId="8" w16cid:durableId="40178225">
     <w:abstractNumId w:val="5"/>
   </w:num>
-  <w:num w:numId="9">
+  <w:num w:numId="9" w16cid:durableId="59641238">
     <w:abstractNumId w:val="10"/>
   </w:num>
-  <w:num w:numId="10">
+  <w:num w:numId="10" w16cid:durableId="1348673725">
     <w:abstractNumId w:val="6"/>
   </w:num>
-  <w:num w:numId="11">
+  <w:num w:numId="11" w16cid:durableId="372388508">
     <w:abstractNumId w:val="7"/>
   </w:num>
-  <w:num w:numId="12">
+  <w:num w:numId="12" w16cid:durableId="973871748">
     <w:abstractNumId w:val="8"/>
   </w:num>
-  <w:num w:numId="13">
+  <w:num w:numId="13" w16cid:durableId="332491119">
     <w:abstractNumId w:val="9"/>
   </w:num>
-  <w:num w:numId="14">
+  <w:num w:numId="14" w16cid:durableId="420640597">
     <w:abstractNumId w:val="11"/>
   </w:num>
 </w:numbering>
 </file>
 
 <file path=word/styles.xml><?xml version="1.0" encoding="utf-8"?>
-<w:styles xmlns:mc="http://schemas.openxmlformats.org/markup-compatibility/2006" xmlns:r="http://schemas.openxmlformats.org/officeDocument/2006/relationships" xmlns:w="http://schemas.openxmlformats.org/wordprocessingml/2006/main" xmlns:w14="http://schemas.microsoft.com/office/word/2010/wordml" xmlns:w15="http://schemas.microsoft.com/office/word/2012/wordml" xmlns:w16cex="http://schemas.microsoft.com/office/word/2018/wordml/cex" xmlns:w16cid="http://schemas.microsoft.com/office/word/2016/wordml/cid" xmlns:w16="http://schemas.microsoft.com/office/word/2018/wordml" xmlns:w16se="http://schemas.microsoft.com/office/word/2015/wordml/symex" mc:Ignorable="w14 w15 w16se w16cid w16 w16cex">
+<w:styles xmlns:mc="http://schemas.openxmlformats.org/markup-compatibility/2006" xmlns:r="http://schemas.openxmlformats.org/officeDocument/2006/relationships" xmlns:w="http://schemas.openxmlformats.org/wordprocessingml/2006/main" xmlns:w14="http://schemas.microsoft.com/office/word/2010/wordml" xmlns:w15="http://schemas.microsoft.com/office/word/2012/wordml" xmlns:w16cex="http://schemas.microsoft.com/office/word/2018/wordml/cex" xmlns:w16cid="http://schemas.microsoft.com/office/word/2016/wordml/cid" xmlns:w16="http://schemas.microsoft.com/office/word/2018/wordml" xmlns:w16sdtdh="http://schemas.microsoft.com/office/word/2020/wordml/sdtdatahash" xmlns:w16se="http://schemas.microsoft.com/office/word/2015/wordml/symex" mc:Ignorable="w14 w15 w16se w16cid w16 w16cex w16sdtdh">
   <w:docDefaults>
     <w:rPrDefault>
       <w:rPr>
@@ -1940,7 +2188,10 @@
     <w:basedOn w:val="Normal"/>
     <w:link w:val="BodyTextChar"/>
     <w:qFormat/>
-    <w:rsid w:val="003D64C8"/>
+    <w:rsid w:val="00C475B5"/>
+    <w:pPr>
+      <w:spacing w:line="480" w:lineRule="auto"/>
+    </w:pPr>
   </w:style>
   <w:style w:type="paragraph" w:customStyle="1" w:styleId="FirstParagraph">
     <w:name w:val="First Paragraph"/>
@@ -2027,7 +2278,7 @@
     <w:name w:val="Bibliography"/>
     <w:basedOn w:val="Normal"/>
     <w:qFormat/>
-    <w:rsid w:val="003D64C8"/>
+    <w:rsid w:val="00AC75A2"/>
   </w:style>
   <w:style w:type="paragraph" w:styleId="BlockText">
     <w:name w:val="Block Text"/>
@@ -2088,18 +2339,18 @@
   <w:style w:type="paragraph" w:customStyle="1" w:styleId="TableCaption">
     <w:name w:val="Table Caption"/>
     <w:basedOn w:val="Caption"/>
-    <w:rsid w:val="00CC49B3"/>
+    <w:rsid w:val="008A7E0F"/>
     <w:pPr>
       <w:keepNext/>
-      <w:spacing w:after="180"/>
+      <w:spacing w:after="180" w:line="360" w:lineRule="auto"/>
     </w:pPr>
   </w:style>
   <w:style w:type="paragraph" w:customStyle="1" w:styleId="ImageCaption">
     <w:name w:val="Image Caption"/>
     <w:basedOn w:val="Caption"/>
-    <w:rsid w:val="00BD6E7F"/>
+    <w:rsid w:val="008A7E0F"/>
     <w:pPr>
-      <w:spacing w:after="180"/>
+      <w:spacing w:after="180" w:line="360" w:lineRule="auto"/>
     </w:pPr>
   </w:style>
   <w:style w:type="paragraph" w:customStyle="1" w:styleId="Figure">
@@ -2562,7 +2813,7 @@
     <w:name w:val="Body Text Char"/>
     <w:basedOn w:val="DefaultParagraphFont"/>
     <w:link w:val="BodyText"/>
-    <w:rsid w:val="003D64C8"/>
+    <w:rsid w:val="00C475B5"/>
     <w:rPr>
       <w:rFonts w:ascii="Arial" w:hAnsi="Arial" w:cs="Arial"/>
       <w:sz w:val="22"/>

</xml_diff>